<commit_message>
ADPR4 Merge bzw append nachbessern
</commit_message>
<xml_diff>
--- a/AD/Praktikum 9/AD-Aufgabe09-Gruppe-GierschKampLuedemann.docx
+++ b/AD/Praktikum 9/AD-Aufgabe09-Gruppe-GierschKampLuedemann.docx
@@ -413,7 +413,14 @@
         <w:rPr>
           <w:i/>
         </w:rPr>
-        <w:t>Angenommen Sie können f</w:t>
+        <w:t xml:space="preserve">Angenommen Sie können </w:t>
+      </w:r>
+      <w:proofErr w:type="spellStart"/>
+      <w:r>
+        <w:rPr>
+          <w:i/>
+        </w:rPr>
+        <w:t>f</w:t>
       </w:r>
       <w:r>
         <w:rPr>
@@ -422,6 +429,7 @@
         </w:rPr>
         <w:t>p</w:t>
       </w:r>
+      <w:proofErr w:type="spellEnd"/>
       <w:r>
         <w:rPr>
           <w:i/>
@@ -439,7 +447,21 @@
         <w:rPr>
           <w:i/>
         </w:rPr>
-        <w:t>...,k</w:t>
+        <w:t>...</w:t>
+      </w:r>
+      <w:proofErr w:type="gramStart"/>
+      <w:r>
+        <w:rPr>
+          <w:i/>
+        </w:rPr>
+        <w:t>,</w:t>
+      </w:r>
+      <w:proofErr w:type="spellStart"/>
+      <w:r>
+        <w:rPr>
+          <w:i/>
+        </w:rPr>
+        <w:t>k</w:t>
       </w:r>
       <w:r>
         <w:rPr>
@@ -448,6 +470,8 @@
         </w:rPr>
         <w:t>n</w:t>
       </w:r>
+      <w:proofErr w:type="spellEnd"/>
+      <w:proofErr w:type="gramEnd"/>
       <w:r>
         <w:rPr>
           <w:i/>
@@ -477,14 +501,37 @@
         <w:rPr>
           <w:i/>
         </w:rPr>
-        <w:t>,...,k</w:t>
+        <w:t>,...</w:t>
+      </w:r>
+      <w:proofErr w:type="gramStart"/>
+      <w:r>
+        <w:rPr>
+          <w:i/>
+        </w:rPr>
+        <w:t>,</w:t>
+      </w:r>
+      <w:proofErr w:type="spellStart"/>
+      <w:r>
+        <w:rPr>
+          <w:i/>
+        </w:rPr>
+        <w:t>k</w:t>
       </w:r>
       <w:r>
         <w:rPr>
           <w:i/>
           <w:vertAlign w:val="subscript"/>
         </w:rPr>
-        <w:t xml:space="preserve">n), </w:t>
+        <w:t>n</w:t>
+      </w:r>
+      <w:proofErr w:type="spellEnd"/>
+      <w:proofErr w:type="gramEnd"/>
+      <w:r>
+        <w:rPr>
+          <w:i/>
+          <w:vertAlign w:val="subscript"/>
+        </w:rPr>
+        <w:t xml:space="preserve">), </w:t>
       </w:r>
       <w:r>
         <w:rPr>
@@ -499,7 +546,11 @@
       </w:r>
       <w:r>
         <w:br/>
-        <w:t>Dann betrachten wir das optimale Investment mit der umgedrehten Liste (also f(k</w:t>
+        <w:t>Dann betrachten wir das optimale Investment mit der umgedrehten Liste (also f(</w:t>
+      </w:r>
+      <w:proofErr w:type="spellStart"/>
+      <w:r>
+        <w:t>k</w:t>
       </w:r>
       <w:r>
         <w:rPr>
@@ -507,8 +558,13 @@
         </w:rPr>
         <w:t>n</w:t>
       </w:r>
-      <w:r>
-        <w:t>,...,k</w:t>
+      <w:proofErr w:type="spellEnd"/>
+      <w:r>
+        <w:t>,...</w:t>
+      </w:r>
+      <w:proofErr w:type="gramStart"/>
+      <w:r>
+        <w:t>,k</w:t>
       </w:r>
       <w:r>
         <w:rPr>
@@ -516,6 +572,7 @@
         </w:rPr>
         <w:t>1</w:t>
       </w:r>
+      <w:proofErr w:type="gramEnd"/>
       <w:r>
         <w:t>)).</w:t>
       </w:r>
@@ -547,37 +604,78 @@
       <w:r>
         <w:br/>
       </w:r>
-      <w:r>
-        <w:t>bestMinId – Index des Einkaufswertes des bisherigen optimalen Investments</w:t>
+      <w:proofErr w:type="spellStart"/>
+      <w:r>
+        <w:t>bestMinId</w:t>
+      </w:r>
+      <w:proofErr w:type="spellEnd"/>
+      <w:r>
+        <w:t xml:space="preserve"> – Index des Einkaufswertes des bisherigen optimalen Investments</w:t>
       </w:r>
       <w:r>
         <w:br/>
       </w:r>
-      <w:r>
-        <w:t>bestMaxId – Index des Verkaufswertes des bisherigen optimalen Investments</w:t>
+      <w:proofErr w:type="spellStart"/>
+      <w:r>
+        <w:t>bestMaxId</w:t>
+      </w:r>
+      <w:proofErr w:type="spellEnd"/>
+      <w:r>
+        <w:t xml:space="preserve"> – Index des Verkaufswertes des bisherigen optimalen Investments</w:t>
       </w:r>
       <w:r>
         <w:br/>
       </w:r>
-      <w:r>
-        <w:t>bestRange – Gewinnspanne des bisherigen des bisherigen optimalen Investments. Dient nur des einfacheren Vergleichs.</w:t>
+      <w:proofErr w:type="spellStart"/>
+      <w:r>
+        <w:t>bestRange</w:t>
+      </w:r>
+      <w:proofErr w:type="spellEnd"/>
+      <w:r>
+        <w:t xml:space="preserve"> – Gewinnspanne des bisherigen des bisherigen optimalen Investments. Dient nur </w:t>
+      </w:r>
+      <w:proofErr w:type="gramStart"/>
+      <w:r>
+        <w:t>des einfacheren Vergleichs</w:t>
+      </w:r>
+      <w:proofErr w:type="gramEnd"/>
+      <w:r>
+        <w:t>.</w:t>
       </w:r>
       <w:r>
         <w:br/>
       </w:r>
-      <w:r>
-        <w:t>smallest – bisher kleinster gefundener Wert</w:t>
+      <w:proofErr w:type="spellStart"/>
+      <w:r>
+        <w:t>smallest</w:t>
+      </w:r>
+      <w:proofErr w:type="spellEnd"/>
+      <w:r>
+        <w:t xml:space="preserve"> – bisher kleinster gefundener Wert</w:t>
       </w:r>
       <w:r>
         <w:br/>
       </w:r>
-      <w:r>
-        <w:t>smallestId – Index des bisher kleinsten gefundenen Wertes</w:t>
+      <w:proofErr w:type="spellStart"/>
+      <w:r>
+        <w:t>smallestId</w:t>
+      </w:r>
+      <w:proofErr w:type="spellEnd"/>
+      <w:r>
+        <w:t xml:space="preserve"> – Index des bisher kleinsten gefundenen Wertes</w:t>
       </w:r>
     </w:p>
     <w:p>
       <w:r>
-        <w:t>Beim iterieren über die Liste vergleichen wir immer unser aktuelles Element mit dem bisher kleinsten gefunden und berechnen die Gewinnspanne des Investment. Ist sie besser als unser bisheriges Optimum wird sie gespeichert. Ist sie dies nicht iterieren wir weiter nachdem wir überprüft haben ob das Element kleiner ist als unser bisher kleinstes. Ist dem so, so wird es weg gespeichert. So steht am Ende der Iteration die größte Gewinnspanne sowie die Werte die sie aufspannen in den Hilfsvariablen.</w:t>
+        <w:t xml:space="preserve">Beim iterieren über die Liste vergleichen wir immer unser aktuelles Element mit dem bisher kleinsten gefunden und berechnen die Gewinnspanne des Investment. Ist sie besser als unser bisheriges Optimum wird sie gespeichert. Ist sie dies nicht iterieren wir weiter nachdem wir überprüft haben ob das Element kleiner ist als unser bisher kleinstes. Ist dem so, so wird es weg gespeichert. So steht am Ende der Iteration die größte Gewinnspanne sowie die Werte die </w:t>
+      </w:r>
+      <w:proofErr w:type="gramStart"/>
+      <w:r>
+        <w:t>sie</w:t>
+      </w:r>
+      <w:proofErr w:type="gramEnd"/>
+      <w:r>
+        <w:t xml:space="preserve"> aufspannen in den Hilfsvariablen.</w:t>
       </w:r>
     </w:p>
     <w:p/>
@@ -606,7 +704,21 @@
         <w:rPr>
           <w:i/>
         </w:rPr>
-        <w:t>, warum die funktionsweise korrekt ist:</w:t>
+        <w:t xml:space="preserve">, warum die </w:t>
+      </w:r>
+      <w:proofErr w:type="spellStart"/>
+      <w:r>
+        <w:rPr>
+          <w:i/>
+        </w:rPr>
+        <w:t>funktionsweise</w:t>
+      </w:r>
+      <w:proofErr w:type="spellEnd"/>
+      <w:r>
+        <w:rPr>
+          <w:i/>
+        </w:rPr>
+        <w:t xml:space="preserve"> korrekt ist:</w:t>
       </w:r>
       <w:r>
         <w:rPr>
@@ -627,7 +739,29 @@
           <w:i/>
         </w:rPr>
         <w:br/>
-        <w:t>c) Und das Paar (i,j), das gefunden wird, ist auch ein Optimum.</w:t>
+        <w:t>c) Und das Paar (</w:t>
+      </w:r>
+      <w:proofErr w:type="spellStart"/>
+      <w:r>
+        <w:rPr>
+          <w:i/>
+        </w:rPr>
+        <w:t>i</w:t>
+      </w:r>
+      <w:proofErr w:type="gramStart"/>
+      <w:r>
+        <w:rPr>
+          <w:i/>
+        </w:rPr>
+        <w:t>,j</w:t>
+      </w:r>
+      <w:proofErr w:type="spellEnd"/>
+      <w:proofErr w:type="gramEnd"/>
+      <w:r>
+        <w:rPr>
+          <w:i/>
+        </w:rPr>
+        <w:t>), das gefunden wird, ist auch ein Optimum.</w:t>
       </w:r>
       <w:r>
         <w:rPr>
@@ -645,12 +779,36 @@
         <w:t xml:space="preserve"> </w:t>
       </w:r>
       <w:r>
-        <w:t>Falls es eins gibt, dann wird durch das iterieren irgendwann der optimale Verkaufswert Gegenstand unserer Betrachtung sein. Ist dem so, dann steht im smallest-Hilfswert der bisher niedrigste betrachtete Wert der Liste. Es kann keine größere Gewinnspanne gegeben haben und so wird die alte überspeichert. In der fortlaufenden Betrachtung wird keine Spanne mehr besser sein als unser Optimum und so bleibt es in den Variablen stehen und wird am Ende ausgegeben</w:t>
+        <w:t xml:space="preserve">Falls es eins gibt, dann wird durch das iterieren irgendwann der optimale Verkaufswert Gegenstand unserer Betrachtung sein. Ist dem so, dann steht im </w:t>
+      </w:r>
+      <w:proofErr w:type="spellStart"/>
+      <w:r>
+        <w:t>smallest</w:t>
+      </w:r>
+      <w:proofErr w:type="spellEnd"/>
+      <w:r>
+        <w:t>-Hilfswert der bisher niedrigste betrachtete Wert der Liste. Es kann keine größere Gewinnspanne gegeben haben und so wird die alte überspeichert. In der fortlaufenden Betrachtung wird keine Spanne mehr besser sein als unser Optimum und so bleibt es in den Variablen stehen und wird am Ende ausgegeben</w:t>
       </w:r>
     </w:p>
     <w:p>
       <w:r>
-        <w:t>b) Die Hilfsvariablen werden mit Defaultwerten initialisiert. Für die Indizes -1 für die Werte plus und minus unendlich. Gibt es kein Optimum werden diese Defaultwerte niemals überschrieben bzw. stehen immer noch negative Werte in der Gewinnspanne. Diese können dann als Fehler interpretiert werden.</w:t>
+        <w:t xml:space="preserve">b) Die Hilfsvariablen werden mit </w:t>
+      </w:r>
+      <w:proofErr w:type="spellStart"/>
+      <w:r>
+        <w:t>Defaultwerten</w:t>
+      </w:r>
+      <w:proofErr w:type="spellEnd"/>
+      <w:r>
+        <w:t xml:space="preserve"> initialisiert. Für die Indizes -1 für die Werte plus und minus unendlich. Gibt es kein Optimum werden diese </w:t>
+      </w:r>
+      <w:proofErr w:type="spellStart"/>
+      <w:r>
+        <w:t>Defaultwerte</w:t>
+      </w:r>
+      <w:proofErr w:type="spellEnd"/>
+      <w:r>
+        <w:t xml:space="preserve"> niemals überschrieben bzw. stehen immer noch negative Werte in der Gewinnspanne. Diese können dann als Fehler interpretiert werden.</w:t>
       </w:r>
     </w:p>
     <w:p>
@@ -663,7 +821,15 @@
         <w:t xml:space="preserve">d) Falls ein Fehler gemeldet wird, dann </w:t>
       </w:r>
       <w:r>
-        <w:t>gibt es zu keinem Moment ein Investment, dass eine positive Gewinnspanne hat.</w:t>
+        <w:t xml:space="preserve">gibt es zu keinem Moment ein Investment, </w:t>
+      </w:r>
+      <w:proofErr w:type="gramStart"/>
+      <w:r>
+        <w:t>dass</w:t>
+      </w:r>
+      <w:proofErr w:type="gramEnd"/>
+      <w:r>
+        <w:t xml:space="preserve"> eine positive Gewinnspanne hat.</w:t>
       </w:r>
     </w:p>
     <w:p>
@@ -713,7 +879,15 @@
     </w:p>
     <w:p>
       <w:r>
-        <w:t>Ja, werden es!</w:t>
+        <w:t xml:space="preserve">Ja, </w:t>
+      </w:r>
+      <w:proofErr w:type="gramStart"/>
+      <w:r>
+        <w:t>werden</w:t>
+      </w:r>
+      <w:proofErr w:type="gramEnd"/>
+      <w:r>
+        <w:t xml:space="preserve"> es!</w:t>
       </w:r>
     </w:p>
     <w:p>
@@ -729,6 +903,7 @@
           <w:szCs w:val="22"/>
         </w:rPr>
       </w:pPr>
+      <w:proofErr w:type="spellStart"/>
       <w:r>
         <w:rPr>
           <w:rFonts w:ascii="Monaco" w:hAnsi="Monaco" w:cs="Monaco"/>
@@ -740,6 +915,7 @@
         </w:rPr>
         <w:t>public</w:t>
       </w:r>
+      <w:proofErr w:type="spellEnd"/>
       <w:r>
         <w:rPr>
           <w:rFonts w:ascii="Monaco" w:hAnsi="Monaco" w:cs="Monaco"/>
@@ -749,6 +925,7 @@
         </w:rPr>
         <w:t xml:space="preserve"> </w:t>
       </w:r>
+      <w:proofErr w:type="spellStart"/>
       <w:r>
         <w:rPr>
           <w:rFonts w:ascii="Monaco" w:hAnsi="Monaco" w:cs="Monaco"/>
@@ -760,14 +937,55 @@
         </w:rPr>
         <w:t>static</w:t>
       </w:r>
-      <w:r>
-        <w:rPr>
-          <w:rFonts w:ascii="Monaco" w:hAnsi="Monaco" w:cs="Monaco"/>
-          <w:color w:val="000000"/>
-          <w:sz w:val="22"/>
-          <w:szCs w:val="22"/>
-        </w:rPr>
-        <w:t xml:space="preserve"> ArrayList&lt;Integer&gt; ultimateInvest(List&lt;Integer&gt; investments) {</w:t>
+      <w:proofErr w:type="spellEnd"/>
+      <w:r>
+        <w:rPr>
+          <w:rFonts w:ascii="Monaco" w:hAnsi="Monaco" w:cs="Monaco"/>
+          <w:color w:val="000000"/>
+          <w:sz w:val="22"/>
+          <w:szCs w:val="22"/>
+        </w:rPr>
+        <w:t xml:space="preserve"> ArrayList&lt;Integer&gt; </w:t>
+      </w:r>
+      <w:proofErr w:type="spellStart"/>
+      <w:r>
+        <w:rPr>
+          <w:rFonts w:ascii="Monaco" w:hAnsi="Monaco" w:cs="Monaco"/>
+          <w:color w:val="000000"/>
+          <w:sz w:val="22"/>
+          <w:szCs w:val="22"/>
+        </w:rPr>
+        <w:t>ultimateInvest</w:t>
+      </w:r>
+      <w:proofErr w:type="spellEnd"/>
+      <w:r>
+        <w:rPr>
+          <w:rFonts w:ascii="Monaco" w:hAnsi="Monaco" w:cs="Monaco"/>
+          <w:color w:val="000000"/>
+          <w:sz w:val="22"/>
+          <w:szCs w:val="22"/>
+        </w:rPr>
+        <w:t xml:space="preserve">(List&lt;Integer&gt; </w:t>
+      </w:r>
+      <w:proofErr w:type="spellStart"/>
+      <w:r>
+        <w:rPr>
+          <w:rFonts w:ascii="Monaco" w:hAnsi="Monaco" w:cs="Monaco"/>
+          <w:color w:val="000000"/>
+          <w:sz w:val="22"/>
+          <w:szCs w:val="22"/>
+        </w:rPr>
+        <w:t>investments</w:t>
+      </w:r>
+      <w:proofErr w:type="spellEnd"/>
+      <w:r>
+        <w:rPr>
+          <w:rFonts w:ascii="Monaco" w:hAnsi="Monaco" w:cs="Monaco"/>
+          <w:color w:val="000000"/>
+          <w:sz w:val="22"/>
+          <w:szCs w:val="22"/>
+        </w:rPr>
+        <w:t>) {</w:t>
       </w:r>
     </w:p>
     <w:p>
@@ -834,6 +1052,8 @@
         </w:rPr>
         <w:tab/>
       </w:r>
+      <w:proofErr w:type="spellStart"/>
+      <w:proofErr w:type="gramStart"/>
       <w:r>
         <w:rPr>
           <w:rFonts w:ascii="Monaco" w:hAnsi="Monaco" w:cs="Monaco"/>
@@ -846,15 +1066,39 @@
         </w:rPr>
         <w:t>int</w:t>
       </w:r>
-      <w:r>
-        <w:rPr>
-          <w:rFonts w:ascii="Monaco" w:hAnsi="Monaco" w:cs="Monaco"/>
-          <w:color w:val="000000"/>
-          <w:sz w:val="22"/>
-          <w:szCs w:val="22"/>
-          <w:lang w:val="en-US"/>
-        </w:rPr>
-        <w:t xml:space="preserve"> bestMinId = -1;</w:t>
+      <w:proofErr w:type="spellEnd"/>
+      <w:proofErr w:type="gramEnd"/>
+      <w:r>
+        <w:rPr>
+          <w:rFonts w:ascii="Monaco" w:hAnsi="Monaco" w:cs="Monaco"/>
+          <w:color w:val="000000"/>
+          <w:sz w:val="22"/>
+          <w:szCs w:val="22"/>
+          <w:lang w:val="en-US"/>
+        </w:rPr>
+        <w:t xml:space="preserve"> </w:t>
+      </w:r>
+      <w:proofErr w:type="spellStart"/>
+      <w:r>
+        <w:rPr>
+          <w:rFonts w:ascii="Monaco" w:hAnsi="Monaco" w:cs="Monaco"/>
+          <w:color w:val="000000"/>
+          <w:sz w:val="22"/>
+          <w:szCs w:val="22"/>
+          <w:lang w:val="en-US"/>
+        </w:rPr>
+        <w:t>bestMinId</w:t>
+      </w:r>
+      <w:proofErr w:type="spellEnd"/>
+      <w:r>
+        <w:rPr>
+          <w:rFonts w:ascii="Monaco" w:hAnsi="Monaco" w:cs="Monaco"/>
+          <w:color w:val="000000"/>
+          <w:sz w:val="22"/>
+          <w:szCs w:val="22"/>
+          <w:lang w:val="en-US"/>
+        </w:rPr>
+        <w:t xml:space="preserve"> = -1;</w:t>
       </w:r>
     </w:p>
     <w:p>
@@ -891,6 +1135,8 @@
         </w:rPr>
         <w:tab/>
       </w:r>
+      <w:proofErr w:type="spellStart"/>
+      <w:proofErr w:type="gramStart"/>
       <w:r>
         <w:rPr>
           <w:rFonts w:ascii="Monaco" w:hAnsi="Monaco" w:cs="Monaco"/>
@@ -903,15 +1149,39 @@
         </w:rPr>
         <w:t>int</w:t>
       </w:r>
-      <w:r>
-        <w:rPr>
-          <w:rFonts w:ascii="Monaco" w:hAnsi="Monaco" w:cs="Monaco"/>
-          <w:color w:val="000000"/>
-          <w:sz w:val="22"/>
-          <w:szCs w:val="22"/>
-          <w:lang w:val="en-US"/>
-        </w:rPr>
-        <w:t xml:space="preserve"> bestMaxId = -1;</w:t>
+      <w:proofErr w:type="spellEnd"/>
+      <w:proofErr w:type="gramEnd"/>
+      <w:r>
+        <w:rPr>
+          <w:rFonts w:ascii="Monaco" w:hAnsi="Monaco" w:cs="Monaco"/>
+          <w:color w:val="000000"/>
+          <w:sz w:val="22"/>
+          <w:szCs w:val="22"/>
+          <w:lang w:val="en-US"/>
+        </w:rPr>
+        <w:t xml:space="preserve"> </w:t>
+      </w:r>
+      <w:proofErr w:type="spellStart"/>
+      <w:r>
+        <w:rPr>
+          <w:rFonts w:ascii="Monaco" w:hAnsi="Monaco" w:cs="Monaco"/>
+          <w:color w:val="000000"/>
+          <w:sz w:val="22"/>
+          <w:szCs w:val="22"/>
+          <w:lang w:val="en-US"/>
+        </w:rPr>
+        <w:t>bestMaxId</w:t>
+      </w:r>
+      <w:proofErr w:type="spellEnd"/>
+      <w:r>
+        <w:rPr>
+          <w:rFonts w:ascii="Monaco" w:hAnsi="Monaco" w:cs="Monaco"/>
+          <w:color w:val="000000"/>
+          <w:sz w:val="22"/>
+          <w:szCs w:val="22"/>
+          <w:lang w:val="en-US"/>
+        </w:rPr>
+        <w:t xml:space="preserve"> = -1;</w:t>
       </w:r>
     </w:p>
     <w:p>
@@ -948,6 +1218,8 @@
         </w:rPr>
         <w:tab/>
       </w:r>
+      <w:proofErr w:type="spellStart"/>
+      <w:proofErr w:type="gramStart"/>
       <w:r>
         <w:rPr>
           <w:rFonts w:ascii="Monaco" w:hAnsi="Monaco" w:cs="Monaco"/>
@@ -960,15 +1232,50 @@
         </w:rPr>
         <w:t>int</w:t>
       </w:r>
-      <w:r>
-        <w:rPr>
-          <w:rFonts w:ascii="Monaco" w:hAnsi="Monaco" w:cs="Monaco"/>
-          <w:color w:val="000000"/>
-          <w:sz w:val="22"/>
-          <w:szCs w:val="22"/>
-          <w:lang w:val="en-US"/>
-        </w:rPr>
-        <w:t xml:space="preserve"> bestRange = Integer.</w:t>
+      <w:proofErr w:type="spellEnd"/>
+      <w:proofErr w:type="gramEnd"/>
+      <w:r>
+        <w:rPr>
+          <w:rFonts w:ascii="Monaco" w:hAnsi="Monaco" w:cs="Monaco"/>
+          <w:color w:val="000000"/>
+          <w:sz w:val="22"/>
+          <w:szCs w:val="22"/>
+          <w:lang w:val="en-US"/>
+        </w:rPr>
+        <w:t xml:space="preserve"> </w:t>
+      </w:r>
+      <w:proofErr w:type="spellStart"/>
+      <w:r>
+        <w:rPr>
+          <w:rFonts w:ascii="Monaco" w:hAnsi="Monaco" w:cs="Monaco"/>
+          <w:color w:val="000000"/>
+          <w:sz w:val="22"/>
+          <w:szCs w:val="22"/>
+          <w:lang w:val="en-US"/>
+        </w:rPr>
+        <w:t>bestRange</w:t>
+      </w:r>
+      <w:proofErr w:type="spellEnd"/>
+      <w:r>
+        <w:rPr>
+          <w:rFonts w:ascii="Monaco" w:hAnsi="Monaco" w:cs="Monaco"/>
+          <w:color w:val="000000"/>
+          <w:sz w:val="22"/>
+          <w:szCs w:val="22"/>
+          <w:lang w:val="en-US"/>
+        </w:rPr>
+        <w:t xml:space="preserve"> = </w:t>
+      </w:r>
+      <w:proofErr w:type="spellStart"/>
+      <w:r>
+        <w:rPr>
+          <w:rFonts w:ascii="Monaco" w:hAnsi="Monaco" w:cs="Monaco"/>
+          <w:color w:val="000000"/>
+          <w:sz w:val="22"/>
+          <w:szCs w:val="22"/>
+          <w:lang w:val="en-US"/>
+        </w:rPr>
+        <w:t>Integer.</w:t>
       </w:r>
       <w:r>
         <w:rPr>
@@ -982,6 +1289,7 @@
         </w:rPr>
         <w:t>MIN_VALUE</w:t>
       </w:r>
+      <w:proofErr w:type="spellEnd"/>
       <w:r>
         <w:rPr>
           <w:rFonts w:ascii="Monaco" w:hAnsi="Monaco" w:cs="Monaco"/>
@@ -1027,6 +1335,8 @@
         </w:rPr>
         <w:tab/>
       </w:r>
+      <w:proofErr w:type="spellStart"/>
+      <w:proofErr w:type="gramStart"/>
       <w:r>
         <w:rPr>
           <w:rFonts w:ascii="Monaco" w:hAnsi="Monaco" w:cs="Monaco"/>
@@ -1039,15 +1349,28 @@
         </w:rPr>
         <w:t>int</w:t>
       </w:r>
-      <w:r>
-        <w:rPr>
-          <w:rFonts w:ascii="Monaco" w:hAnsi="Monaco" w:cs="Monaco"/>
-          <w:color w:val="000000"/>
-          <w:sz w:val="22"/>
-          <w:szCs w:val="22"/>
-          <w:lang w:val="en-US"/>
-        </w:rPr>
-        <w:t xml:space="preserve"> smallest = Integer.</w:t>
+      <w:proofErr w:type="spellEnd"/>
+      <w:proofErr w:type="gramEnd"/>
+      <w:r>
+        <w:rPr>
+          <w:rFonts w:ascii="Monaco" w:hAnsi="Monaco" w:cs="Monaco"/>
+          <w:color w:val="000000"/>
+          <w:sz w:val="22"/>
+          <w:szCs w:val="22"/>
+          <w:lang w:val="en-US"/>
+        </w:rPr>
+        <w:t xml:space="preserve"> smallest = </w:t>
+      </w:r>
+      <w:proofErr w:type="spellStart"/>
+      <w:r>
+        <w:rPr>
+          <w:rFonts w:ascii="Monaco" w:hAnsi="Monaco" w:cs="Monaco"/>
+          <w:color w:val="000000"/>
+          <w:sz w:val="22"/>
+          <w:szCs w:val="22"/>
+          <w:lang w:val="en-US"/>
+        </w:rPr>
+        <w:t>Integer.</w:t>
       </w:r>
       <w:r>
         <w:rPr>
@@ -1061,6 +1384,7 @@
         </w:rPr>
         <w:t>MAX_VALUE</w:t>
       </w:r>
+      <w:proofErr w:type="spellEnd"/>
       <w:r>
         <w:rPr>
           <w:rFonts w:ascii="Monaco" w:hAnsi="Monaco" w:cs="Monaco"/>
@@ -1106,6 +1430,8 @@
         </w:rPr>
         <w:tab/>
       </w:r>
+      <w:proofErr w:type="spellStart"/>
+      <w:proofErr w:type="gramStart"/>
       <w:r>
         <w:rPr>
           <w:rFonts w:ascii="Monaco" w:hAnsi="Monaco" w:cs="Monaco"/>
@@ -1118,15 +1444,39 @@
         </w:rPr>
         <w:t>int</w:t>
       </w:r>
-      <w:r>
-        <w:rPr>
-          <w:rFonts w:ascii="Monaco" w:hAnsi="Monaco" w:cs="Monaco"/>
-          <w:color w:val="000000"/>
-          <w:sz w:val="22"/>
-          <w:szCs w:val="22"/>
-          <w:lang w:val="en-US"/>
-        </w:rPr>
-        <w:t xml:space="preserve"> smallestId = -1;</w:t>
+      <w:proofErr w:type="spellEnd"/>
+      <w:proofErr w:type="gramEnd"/>
+      <w:r>
+        <w:rPr>
+          <w:rFonts w:ascii="Monaco" w:hAnsi="Monaco" w:cs="Monaco"/>
+          <w:color w:val="000000"/>
+          <w:sz w:val="22"/>
+          <w:szCs w:val="22"/>
+          <w:lang w:val="en-US"/>
+        </w:rPr>
+        <w:t xml:space="preserve"> </w:t>
+      </w:r>
+      <w:proofErr w:type="spellStart"/>
+      <w:r>
+        <w:rPr>
+          <w:rFonts w:ascii="Monaco" w:hAnsi="Monaco" w:cs="Monaco"/>
+          <w:color w:val="000000"/>
+          <w:sz w:val="22"/>
+          <w:szCs w:val="22"/>
+          <w:lang w:val="en-US"/>
+        </w:rPr>
+        <w:t>smallestId</w:t>
+      </w:r>
+      <w:proofErr w:type="spellEnd"/>
+      <w:r>
+        <w:rPr>
+          <w:rFonts w:ascii="Monaco" w:hAnsi="Monaco" w:cs="Monaco"/>
+          <w:color w:val="000000"/>
+          <w:sz w:val="22"/>
+          <w:szCs w:val="22"/>
+          <w:lang w:val="en-US"/>
+        </w:rPr>
+        <w:t xml:space="preserve"> = -1;</w:t>
       </w:r>
     </w:p>
     <w:p>
@@ -1198,6 +1548,7 @@
         </w:rPr>
         <w:tab/>
       </w:r>
+      <w:proofErr w:type="gramStart"/>
       <w:r>
         <w:rPr>
           <w:rFonts w:ascii="Monaco" w:hAnsi="Monaco" w:cs="Monaco"/>
@@ -1220,6 +1571,8 @@
         </w:rPr>
         <w:t>(</w:t>
       </w:r>
+      <w:proofErr w:type="spellStart"/>
+      <w:proofErr w:type="gramEnd"/>
       <w:r>
         <w:rPr>
           <w:rFonts w:ascii="Monaco" w:hAnsi="Monaco" w:cs="Monaco"/>
@@ -1232,15 +1585,104 @@
         </w:rPr>
         <w:t>int</w:t>
       </w:r>
-      <w:r>
-        <w:rPr>
-          <w:rFonts w:ascii="Monaco" w:hAnsi="Monaco" w:cs="Monaco"/>
-          <w:color w:val="000000"/>
-          <w:sz w:val="22"/>
-          <w:szCs w:val="22"/>
-          <w:lang w:val="en-US"/>
-        </w:rPr>
-        <w:t xml:space="preserve"> i = 0; i &lt; investments.size(); i++) {</w:t>
+      <w:proofErr w:type="spellEnd"/>
+      <w:r>
+        <w:rPr>
+          <w:rFonts w:ascii="Monaco" w:hAnsi="Monaco" w:cs="Monaco"/>
+          <w:color w:val="000000"/>
+          <w:sz w:val="22"/>
+          <w:szCs w:val="22"/>
+          <w:lang w:val="en-US"/>
+        </w:rPr>
+        <w:t xml:space="preserve"> </w:t>
+      </w:r>
+      <w:proofErr w:type="spellStart"/>
+      <w:r>
+        <w:rPr>
+          <w:rFonts w:ascii="Monaco" w:hAnsi="Monaco" w:cs="Monaco"/>
+          <w:color w:val="000000"/>
+          <w:sz w:val="22"/>
+          <w:szCs w:val="22"/>
+          <w:lang w:val="en-US"/>
+        </w:rPr>
+        <w:t>i</w:t>
+      </w:r>
+      <w:proofErr w:type="spellEnd"/>
+      <w:r>
+        <w:rPr>
+          <w:rFonts w:ascii="Monaco" w:hAnsi="Monaco" w:cs="Monaco"/>
+          <w:color w:val="000000"/>
+          <w:sz w:val="22"/>
+          <w:szCs w:val="22"/>
+          <w:lang w:val="en-US"/>
+        </w:rPr>
+        <w:t xml:space="preserve"> = 0; </w:t>
+      </w:r>
+      <w:proofErr w:type="spellStart"/>
+      <w:r>
+        <w:rPr>
+          <w:rFonts w:ascii="Monaco" w:hAnsi="Monaco" w:cs="Monaco"/>
+          <w:color w:val="000000"/>
+          <w:sz w:val="22"/>
+          <w:szCs w:val="22"/>
+          <w:lang w:val="en-US"/>
+        </w:rPr>
+        <w:t>i</w:t>
+      </w:r>
+      <w:proofErr w:type="spellEnd"/>
+      <w:r>
+        <w:rPr>
+          <w:rFonts w:ascii="Monaco" w:hAnsi="Monaco" w:cs="Monaco"/>
+          <w:color w:val="000000"/>
+          <w:sz w:val="22"/>
+          <w:szCs w:val="22"/>
+          <w:lang w:val="en-US"/>
+        </w:rPr>
+        <w:t xml:space="preserve"> &lt; </w:t>
+      </w:r>
+      <w:proofErr w:type="spellStart"/>
+      <w:r>
+        <w:rPr>
+          <w:rFonts w:ascii="Monaco" w:hAnsi="Monaco" w:cs="Monaco"/>
+          <w:color w:val="000000"/>
+          <w:sz w:val="22"/>
+          <w:szCs w:val="22"/>
+          <w:lang w:val="en-US"/>
+        </w:rPr>
+        <w:t>investments.size</w:t>
+      </w:r>
+      <w:proofErr w:type="spellEnd"/>
+      <w:r>
+        <w:rPr>
+          <w:rFonts w:ascii="Monaco" w:hAnsi="Monaco" w:cs="Monaco"/>
+          <w:color w:val="000000"/>
+          <w:sz w:val="22"/>
+          <w:szCs w:val="22"/>
+          <w:lang w:val="en-US"/>
+        </w:rPr>
+        <w:t xml:space="preserve">(); </w:t>
+      </w:r>
+      <w:proofErr w:type="spellStart"/>
+      <w:r>
+        <w:rPr>
+          <w:rFonts w:ascii="Monaco" w:hAnsi="Monaco" w:cs="Monaco"/>
+          <w:color w:val="000000"/>
+          <w:sz w:val="22"/>
+          <w:szCs w:val="22"/>
+          <w:lang w:val="en-US"/>
+        </w:rPr>
+        <w:t>i</w:t>
+      </w:r>
+      <w:proofErr w:type="spellEnd"/>
+      <w:r>
+        <w:rPr>
+          <w:rFonts w:ascii="Monaco" w:hAnsi="Monaco" w:cs="Monaco"/>
+          <w:color w:val="000000"/>
+          <w:sz w:val="22"/>
+          <w:szCs w:val="22"/>
+          <w:lang w:val="en-US"/>
+        </w:rPr>
+        <w:t>++) {</w:t>
       </w:r>
     </w:p>
     <w:p>
@@ -1287,6 +1729,7 @@
         </w:rPr>
         <w:tab/>
       </w:r>
+      <w:proofErr w:type="gramStart"/>
       <w:r>
         <w:rPr>
           <w:rFonts w:ascii="Monaco" w:hAnsi="Monaco" w:cs="Monaco"/>
@@ -1307,7 +1750,74 @@
           <w:szCs w:val="22"/>
           <w:lang w:val="en-US"/>
         </w:rPr>
-        <w:t>(investments.get(i) - smallest &gt; bestRange) {</w:t>
+        <w:t>(</w:t>
+      </w:r>
+      <w:proofErr w:type="spellStart"/>
+      <w:proofErr w:type="gramEnd"/>
+      <w:r>
+        <w:rPr>
+          <w:rFonts w:ascii="Monaco" w:hAnsi="Monaco" w:cs="Monaco"/>
+          <w:color w:val="000000"/>
+          <w:sz w:val="22"/>
+          <w:szCs w:val="22"/>
+          <w:lang w:val="en-US"/>
+        </w:rPr>
+        <w:t>investments.get</w:t>
+      </w:r>
+      <w:proofErr w:type="spellEnd"/>
+      <w:r>
+        <w:rPr>
+          <w:rFonts w:ascii="Monaco" w:hAnsi="Monaco" w:cs="Monaco"/>
+          <w:color w:val="000000"/>
+          <w:sz w:val="22"/>
+          <w:szCs w:val="22"/>
+          <w:lang w:val="en-US"/>
+        </w:rPr>
+        <w:t>(</w:t>
+      </w:r>
+      <w:proofErr w:type="spellStart"/>
+      <w:r>
+        <w:rPr>
+          <w:rFonts w:ascii="Monaco" w:hAnsi="Monaco" w:cs="Monaco"/>
+          <w:color w:val="000000"/>
+          <w:sz w:val="22"/>
+          <w:szCs w:val="22"/>
+          <w:lang w:val="en-US"/>
+        </w:rPr>
+        <w:t>i</w:t>
+      </w:r>
+      <w:proofErr w:type="spellEnd"/>
+      <w:r>
+        <w:rPr>
+          <w:rFonts w:ascii="Monaco" w:hAnsi="Monaco" w:cs="Monaco"/>
+          <w:color w:val="000000"/>
+          <w:sz w:val="22"/>
+          <w:szCs w:val="22"/>
+          <w:lang w:val="en-US"/>
+        </w:rPr>
+        <w:t xml:space="preserve">) - smallest &gt; </w:t>
+      </w:r>
+      <w:proofErr w:type="spellStart"/>
+      <w:r>
+        <w:rPr>
+          <w:rFonts w:ascii="Monaco" w:hAnsi="Monaco" w:cs="Monaco"/>
+          <w:color w:val="000000"/>
+          <w:sz w:val="22"/>
+          <w:szCs w:val="22"/>
+          <w:lang w:val="en-US"/>
+        </w:rPr>
+        <w:t>bestRange</w:t>
+      </w:r>
+      <w:proofErr w:type="spellEnd"/>
+      <w:r>
+        <w:rPr>
+          <w:rFonts w:ascii="Monaco" w:hAnsi="Monaco" w:cs="Monaco"/>
+          <w:color w:val="000000"/>
+          <w:sz w:val="22"/>
+          <w:szCs w:val="22"/>
+          <w:lang w:val="en-US"/>
+        </w:rPr>
+        <w:t>) {</w:t>
       </w:r>
     </w:p>
     <w:p>
@@ -1363,7 +1873,52 @@
           <w:lang w:val="en-US"/>
         </w:rPr>
         <w:tab/>
-        <w:t>bestMinId = smallestId;</w:t>
+      </w:r>
+      <w:proofErr w:type="spellStart"/>
+      <w:proofErr w:type="gramStart"/>
+      <w:r>
+        <w:rPr>
+          <w:rFonts w:ascii="Monaco" w:hAnsi="Monaco" w:cs="Monaco"/>
+          <w:color w:val="000000"/>
+          <w:sz w:val="22"/>
+          <w:szCs w:val="22"/>
+          <w:lang w:val="en-US"/>
+        </w:rPr>
+        <w:t>bestMinId</w:t>
+      </w:r>
+      <w:proofErr w:type="spellEnd"/>
+      <w:proofErr w:type="gramEnd"/>
+      <w:r>
+        <w:rPr>
+          <w:rFonts w:ascii="Monaco" w:hAnsi="Monaco" w:cs="Monaco"/>
+          <w:color w:val="000000"/>
+          <w:sz w:val="22"/>
+          <w:szCs w:val="22"/>
+          <w:lang w:val="en-US"/>
+        </w:rPr>
+        <w:t xml:space="preserve"> = </w:t>
+      </w:r>
+      <w:proofErr w:type="spellStart"/>
+      <w:r>
+        <w:rPr>
+          <w:rFonts w:ascii="Monaco" w:hAnsi="Monaco" w:cs="Monaco"/>
+          <w:color w:val="000000"/>
+          <w:sz w:val="22"/>
+          <w:szCs w:val="22"/>
+          <w:lang w:val="en-US"/>
+        </w:rPr>
+        <w:t>smallestId</w:t>
+      </w:r>
+      <w:proofErr w:type="spellEnd"/>
+      <w:r>
+        <w:rPr>
+          <w:rFonts w:ascii="Monaco" w:hAnsi="Monaco" w:cs="Monaco"/>
+          <w:color w:val="000000"/>
+          <w:sz w:val="22"/>
+          <w:szCs w:val="22"/>
+          <w:lang w:val="en-US"/>
+        </w:rPr>
+        <w:t>;</w:t>
       </w:r>
     </w:p>
     <w:p>
@@ -1419,7 +1974,52 @@
           <w:lang w:val="en-US"/>
         </w:rPr>
         <w:tab/>
-        <w:t>bestMaxId = i;</w:t>
+      </w:r>
+      <w:proofErr w:type="spellStart"/>
+      <w:proofErr w:type="gramStart"/>
+      <w:r>
+        <w:rPr>
+          <w:rFonts w:ascii="Monaco" w:hAnsi="Monaco" w:cs="Monaco"/>
+          <w:color w:val="000000"/>
+          <w:sz w:val="22"/>
+          <w:szCs w:val="22"/>
+          <w:lang w:val="en-US"/>
+        </w:rPr>
+        <w:t>bestMaxId</w:t>
+      </w:r>
+      <w:proofErr w:type="spellEnd"/>
+      <w:proofErr w:type="gramEnd"/>
+      <w:r>
+        <w:rPr>
+          <w:rFonts w:ascii="Monaco" w:hAnsi="Monaco" w:cs="Monaco"/>
+          <w:color w:val="000000"/>
+          <w:sz w:val="22"/>
+          <w:szCs w:val="22"/>
+          <w:lang w:val="en-US"/>
+        </w:rPr>
+        <w:t xml:space="preserve"> = </w:t>
+      </w:r>
+      <w:proofErr w:type="spellStart"/>
+      <w:r>
+        <w:rPr>
+          <w:rFonts w:ascii="Monaco" w:hAnsi="Monaco" w:cs="Monaco"/>
+          <w:color w:val="000000"/>
+          <w:sz w:val="22"/>
+          <w:szCs w:val="22"/>
+          <w:lang w:val="en-US"/>
+        </w:rPr>
+        <w:t>i</w:t>
+      </w:r>
+      <w:proofErr w:type="spellEnd"/>
+      <w:r>
+        <w:rPr>
+          <w:rFonts w:ascii="Monaco" w:hAnsi="Monaco" w:cs="Monaco"/>
+          <w:color w:val="000000"/>
+          <w:sz w:val="22"/>
+          <w:szCs w:val="22"/>
+          <w:lang w:val="en-US"/>
+        </w:rPr>
+        <w:t>;</w:t>
       </w:r>
     </w:p>
     <w:p>
@@ -1476,7 +2076,74 @@
           <w:lang w:val="en-US"/>
         </w:rPr>
         <w:tab/>
-        <w:t>bestRange = investments.get(i) - smallest;</w:t>
+      </w:r>
+      <w:proofErr w:type="spellStart"/>
+      <w:proofErr w:type="gramStart"/>
+      <w:r>
+        <w:rPr>
+          <w:rFonts w:ascii="Monaco" w:hAnsi="Monaco" w:cs="Monaco"/>
+          <w:color w:val="000000"/>
+          <w:sz w:val="22"/>
+          <w:szCs w:val="22"/>
+          <w:lang w:val="en-US"/>
+        </w:rPr>
+        <w:t>bestRange</w:t>
+      </w:r>
+      <w:proofErr w:type="spellEnd"/>
+      <w:proofErr w:type="gramEnd"/>
+      <w:r>
+        <w:rPr>
+          <w:rFonts w:ascii="Monaco" w:hAnsi="Monaco" w:cs="Monaco"/>
+          <w:color w:val="000000"/>
+          <w:sz w:val="22"/>
+          <w:szCs w:val="22"/>
+          <w:lang w:val="en-US"/>
+        </w:rPr>
+        <w:t xml:space="preserve"> = </w:t>
+      </w:r>
+      <w:proofErr w:type="spellStart"/>
+      <w:r>
+        <w:rPr>
+          <w:rFonts w:ascii="Monaco" w:hAnsi="Monaco" w:cs="Monaco"/>
+          <w:color w:val="000000"/>
+          <w:sz w:val="22"/>
+          <w:szCs w:val="22"/>
+          <w:lang w:val="en-US"/>
+        </w:rPr>
+        <w:t>investments.get</w:t>
+      </w:r>
+      <w:proofErr w:type="spellEnd"/>
+      <w:r>
+        <w:rPr>
+          <w:rFonts w:ascii="Monaco" w:hAnsi="Monaco" w:cs="Monaco"/>
+          <w:color w:val="000000"/>
+          <w:sz w:val="22"/>
+          <w:szCs w:val="22"/>
+          <w:lang w:val="en-US"/>
+        </w:rPr>
+        <w:t>(</w:t>
+      </w:r>
+      <w:proofErr w:type="spellStart"/>
+      <w:r>
+        <w:rPr>
+          <w:rFonts w:ascii="Monaco" w:hAnsi="Monaco" w:cs="Monaco"/>
+          <w:color w:val="000000"/>
+          <w:sz w:val="22"/>
+          <w:szCs w:val="22"/>
+          <w:lang w:val="en-US"/>
+        </w:rPr>
+        <w:t>i</w:t>
+      </w:r>
+      <w:proofErr w:type="spellEnd"/>
+      <w:r>
+        <w:rPr>
+          <w:rFonts w:ascii="Monaco" w:hAnsi="Monaco" w:cs="Monaco"/>
+          <w:color w:val="000000"/>
+          <w:sz w:val="22"/>
+          <w:szCs w:val="22"/>
+          <w:lang w:val="en-US"/>
+        </w:rPr>
+        <w:t>) - smallest;</w:t>
       </w:r>
     </w:p>
     <w:p>
@@ -1614,6 +2281,7 @@
         </w:rPr>
         <w:tab/>
       </w:r>
+      <w:proofErr w:type="gramStart"/>
       <w:r>
         <w:rPr>
           <w:rFonts w:ascii="Monaco" w:hAnsi="Monaco" w:cs="Monaco"/>
@@ -1634,7 +2302,62 @@
           <w:szCs w:val="22"/>
           <w:lang w:val="en-US"/>
         </w:rPr>
-        <w:t>(smallest &gt;= investments.get(i)) {</w:t>
+        <w:t>(</w:t>
+      </w:r>
+      <w:proofErr w:type="gramEnd"/>
+      <w:r>
+        <w:rPr>
+          <w:rFonts w:ascii="Monaco" w:hAnsi="Monaco" w:cs="Monaco"/>
+          <w:color w:val="000000"/>
+          <w:sz w:val="22"/>
+          <w:szCs w:val="22"/>
+          <w:lang w:val="en-US"/>
+        </w:rPr>
+        <w:t xml:space="preserve">smallest &gt;= </w:t>
+      </w:r>
+      <w:proofErr w:type="spellStart"/>
+      <w:r>
+        <w:rPr>
+          <w:rFonts w:ascii="Monaco" w:hAnsi="Monaco" w:cs="Monaco"/>
+          <w:color w:val="000000"/>
+          <w:sz w:val="22"/>
+          <w:szCs w:val="22"/>
+          <w:lang w:val="en-US"/>
+        </w:rPr>
+        <w:t>investments.get</w:t>
+      </w:r>
+      <w:proofErr w:type="spellEnd"/>
+      <w:r>
+        <w:rPr>
+          <w:rFonts w:ascii="Monaco" w:hAnsi="Monaco" w:cs="Monaco"/>
+          <w:color w:val="000000"/>
+          <w:sz w:val="22"/>
+          <w:szCs w:val="22"/>
+          <w:lang w:val="en-US"/>
+        </w:rPr>
+        <w:t>(</w:t>
+      </w:r>
+      <w:proofErr w:type="spellStart"/>
+      <w:r>
+        <w:rPr>
+          <w:rFonts w:ascii="Monaco" w:hAnsi="Monaco" w:cs="Monaco"/>
+          <w:color w:val="000000"/>
+          <w:sz w:val="22"/>
+          <w:szCs w:val="22"/>
+          <w:lang w:val="en-US"/>
+        </w:rPr>
+        <w:t>i</w:t>
+      </w:r>
+      <w:proofErr w:type="spellEnd"/>
+      <w:r>
+        <w:rPr>
+          <w:rFonts w:ascii="Monaco" w:hAnsi="Monaco" w:cs="Monaco"/>
+          <w:color w:val="000000"/>
+          <w:sz w:val="22"/>
+          <w:szCs w:val="22"/>
+          <w:lang w:val="en-US"/>
+        </w:rPr>
+        <w:t>)) {</w:t>
       </w:r>
     </w:p>
     <w:p>
@@ -1690,7 +2413,72 @@
           <w:lang w:val="en-US"/>
         </w:rPr>
         <w:tab/>
-        <w:t>smallest = investments.get(i);</w:t>
+      </w:r>
+      <w:proofErr w:type="gramStart"/>
+      <w:r>
+        <w:rPr>
+          <w:rFonts w:ascii="Monaco" w:hAnsi="Monaco" w:cs="Monaco"/>
+          <w:color w:val="000000"/>
+          <w:sz w:val="22"/>
+          <w:szCs w:val="22"/>
+          <w:lang w:val="en-US"/>
+        </w:rPr>
+        <w:t>smallest</w:t>
+      </w:r>
+      <w:proofErr w:type="gramEnd"/>
+      <w:r>
+        <w:rPr>
+          <w:rFonts w:ascii="Monaco" w:hAnsi="Monaco" w:cs="Monaco"/>
+          <w:color w:val="000000"/>
+          <w:sz w:val="22"/>
+          <w:szCs w:val="22"/>
+          <w:lang w:val="en-US"/>
+        </w:rPr>
+        <w:t xml:space="preserve"> = </w:t>
+      </w:r>
+      <w:proofErr w:type="spellStart"/>
+      <w:r>
+        <w:rPr>
+          <w:rFonts w:ascii="Monaco" w:hAnsi="Monaco" w:cs="Monaco"/>
+          <w:color w:val="000000"/>
+          <w:sz w:val="22"/>
+          <w:szCs w:val="22"/>
+          <w:lang w:val="en-US"/>
+        </w:rPr>
+        <w:t>investments.get</w:t>
+      </w:r>
+      <w:proofErr w:type="spellEnd"/>
+      <w:r>
+        <w:rPr>
+          <w:rFonts w:ascii="Monaco" w:hAnsi="Monaco" w:cs="Monaco"/>
+          <w:color w:val="000000"/>
+          <w:sz w:val="22"/>
+          <w:szCs w:val="22"/>
+          <w:lang w:val="en-US"/>
+        </w:rPr>
+        <w:t>(</w:t>
+      </w:r>
+      <w:proofErr w:type="spellStart"/>
+      <w:r>
+        <w:rPr>
+          <w:rFonts w:ascii="Monaco" w:hAnsi="Monaco" w:cs="Monaco"/>
+          <w:color w:val="000000"/>
+          <w:sz w:val="22"/>
+          <w:szCs w:val="22"/>
+          <w:lang w:val="en-US"/>
+        </w:rPr>
+        <w:t>i</w:t>
+      </w:r>
+      <w:proofErr w:type="spellEnd"/>
+      <w:r>
+        <w:rPr>
+          <w:rFonts w:ascii="Monaco" w:hAnsi="Monaco" w:cs="Monaco"/>
+          <w:color w:val="000000"/>
+          <w:sz w:val="22"/>
+          <w:szCs w:val="22"/>
+          <w:lang w:val="en-US"/>
+        </w:rPr>
+        <w:t>);</w:t>
       </w:r>
     </w:p>
     <w:p>
@@ -1746,7 +2534,52 @@
           <w:lang w:val="en-US"/>
         </w:rPr>
         <w:tab/>
-        <w:t>smallestId = i;</w:t>
+      </w:r>
+      <w:proofErr w:type="spellStart"/>
+      <w:proofErr w:type="gramStart"/>
+      <w:r>
+        <w:rPr>
+          <w:rFonts w:ascii="Monaco" w:hAnsi="Monaco" w:cs="Monaco"/>
+          <w:color w:val="000000"/>
+          <w:sz w:val="22"/>
+          <w:szCs w:val="22"/>
+          <w:lang w:val="en-US"/>
+        </w:rPr>
+        <w:t>smallestId</w:t>
+      </w:r>
+      <w:proofErr w:type="spellEnd"/>
+      <w:proofErr w:type="gramEnd"/>
+      <w:r>
+        <w:rPr>
+          <w:rFonts w:ascii="Monaco" w:hAnsi="Monaco" w:cs="Monaco"/>
+          <w:color w:val="000000"/>
+          <w:sz w:val="22"/>
+          <w:szCs w:val="22"/>
+          <w:lang w:val="en-US"/>
+        </w:rPr>
+        <w:t xml:space="preserve"> = </w:t>
+      </w:r>
+      <w:proofErr w:type="spellStart"/>
+      <w:r>
+        <w:rPr>
+          <w:rFonts w:ascii="Monaco" w:hAnsi="Monaco" w:cs="Monaco"/>
+          <w:color w:val="000000"/>
+          <w:sz w:val="22"/>
+          <w:szCs w:val="22"/>
+          <w:lang w:val="en-US"/>
+        </w:rPr>
+        <w:t>i</w:t>
+      </w:r>
+      <w:proofErr w:type="spellEnd"/>
+      <w:r>
+        <w:rPr>
+          <w:rFonts w:ascii="Monaco" w:hAnsi="Monaco" w:cs="Monaco"/>
+          <w:color w:val="000000"/>
+          <w:sz w:val="22"/>
+          <w:szCs w:val="22"/>
+          <w:lang w:val="en-US"/>
+        </w:rPr>
+        <w:t>;</w:t>
       </w:r>
     </w:p>
     <w:p>
@@ -1900,6 +2733,7 @@
         </w:rPr>
         <w:tab/>
       </w:r>
+      <w:proofErr w:type="gramStart"/>
       <w:r>
         <w:rPr>
           <w:rFonts w:ascii="Monaco" w:hAnsi="Monaco" w:cs="Monaco"/>
@@ -1912,6 +2746,7 @@
         </w:rPr>
         <w:t>return</w:t>
       </w:r>
+      <w:proofErr w:type="gramEnd"/>
       <w:r>
         <w:rPr>
           <w:rFonts w:ascii="Monaco" w:hAnsi="Monaco" w:cs="Monaco"/>
@@ -1942,7 +2777,40 @@
           <w:szCs w:val="22"/>
           <w:lang w:val="en-US"/>
         </w:rPr>
-        <w:t xml:space="preserve"> ArrayList&lt;Integer&gt;(Arrays.</w:t>
+        <w:t xml:space="preserve"> </w:t>
+      </w:r>
+      <w:proofErr w:type="spellStart"/>
+      <w:r>
+        <w:rPr>
+          <w:rFonts w:ascii="Monaco" w:hAnsi="Monaco" w:cs="Monaco"/>
+          <w:color w:val="000000"/>
+          <w:sz w:val="22"/>
+          <w:szCs w:val="22"/>
+          <w:lang w:val="en-US"/>
+        </w:rPr>
+        <w:t>ArrayList</w:t>
+      </w:r>
+      <w:proofErr w:type="spellEnd"/>
+      <w:r>
+        <w:rPr>
+          <w:rFonts w:ascii="Monaco" w:hAnsi="Monaco" w:cs="Monaco"/>
+          <w:color w:val="000000"/>
+          <w:sz w:val="22"/>
+          <w:szCs w:val="22"/>
+          <w:lang w:val="en-US"/>
+        </w:rPr>
+        <w:t>&lt;Integer&gt;(</w:t>
+      </w:r>
+      <w:proofErr w:type="spellStart"/>
+      <w:r>
+        <w:rPr>
+          <w:rFonts w:ascii="Monaco" w:hAnsi="Monaco" w:cs="Monaco"/>
+          <w:color w:val="000000"/>
+          <w:sz w:val="22"/>
+          <w:szCs w:val="22"/>
+          <w:lang w:val="en-US"/>
+        </w:rPr>
+        <w:t>Arrays.</w:t>
       </w:r>
       <w:r>
         <w:rPr>
@@ -1956,15 +2824,82 @@
         </w:rPr>
         <w:t>asList</w:t>
       </w:r>
-      <w:r>
-        <w:rPr>
-          <w:rFonts w:ascii="Monaco" w:hAnsi="Monaco" w:cs="Monaco"/>
-          <w:color w:val="000000"/>
-          <w:sz w:val="22"/>
-          <w:szCs w:val="22"/>
-          <w:lang w:val="en-US"/>
-        </w:rPr>
-        <w:t>(bestMinId, bestMaxId, bestRange));</w:t>
+      <w:proofErr w:type="spellEnd"/>
+      <w:r>
+        <w:rPr>
+          <w:rFonts w:ascii="Monaco" w:hAnsi="Monaco" w:cs="Monaco"/>
+          <w:color w:val="000000"/>
+          <w:sz w:val="22"/>
+          <w:szCs w:val="22"/>
+          <w:lang w:val="en-US"/>
+        </w:rPr>
+        <w:t>(</w:t>
+      </w:r>
+      <w:proofErr w:type="spellStart"/>
+      <w:r>
+        <w:rPr>
+          <w:rFonts w:ascii="Monaco" w:hAnsi="Monaco" w:cs="Monaco"/>
+          <w:color w:val="000000"/>
+          <w:sz w:val="22"/>
+          <w:szCs w:val="22"/>
+          <w:lang w:val="en-US"/>
+        </w:rPr>
+        <w:t>bestMinId</w:t>
+      </w:r>
+      <w:proofErr w:type="spellEnd"/>
+      <w:r>
+        <w:rPr>
+          <w:rFonts w:ascii="Monaco" w:hAnsi="Monaco" w:cs="Monaco"/>
+          <w:color w:val="000000"/>
+          <w:sz w:val="22"/>
+          <w:szCs w:val="22"/>
+          <w:lang w:val="en-US"/>
+        </w:rPr>
+        <w:t xml:space="preserve">, </w:t>
+      </w:r>
+      <w:proofErr w:type="spellStart"/>
+      <w:r>
+        <w:rPr>
+          <w:rFonts w:ascii="Monaco" w:hAnsi="Monaco" w:cs="Monaco"/>
+          <w:color w:val="000000"/>
+          <w:sz w:val="22"/>
+          <w:szCs w:val="22"/>
+          <w:lang w:val="en-US"/>
+        </w:rPr>
+        <w:t>bestMaxId</w:t>
+      </w:r>
+      <w:proofErr w:type="spellEnd"/>
+      <w:r>
+        <w:rPr>
+          <w:rFonts w:ascii="Monaco" w:hAnsi="Monaco" w:cs="Monaco"/>
+          <w:color w:val="000000"/>
+          <w:sz w:val="22"/>
+          <w:szCs w:val="22"/>
+          <w:lang w:val="en-US"/>
+        </w:rPr>
+        <w:t xml:space="preserve">, </w:t>
+      </w:r>
+      <w:proofErr w:type="spellStart"/>
+      <w:r>
+        <w:rPr>
+          <w:rFonts w:ascii="Monaco" w:hAnsi="Monaco" w:cs="Monaco"/>
+          <w:color w:val="000000"/>
+          <w:sz w:val="22"/>
+          <w:szCs w:val="22"/>
+          <w:lang w:val="en-US"/>
+        </w:rPr>
+        <w:t>bestRange</w:t>
+      </w:r>
+      <w:proofErr w:type="spellEnd"/>
+      <w:r>
+        <w:rPr>
+          <w:rFonts w:ascii="Monaco" w:hAnsi="Monaco" w:cs="Monaco"/>
+          <w:color w:val="000000"/>
+          <w:sz w:val="22"/>
+          <w:szCs w:val="22"/>
+          <w:lang w:val="en-US"/>
+        </w:rPr>
+        <w:t>));</w:t>
       </w:r>
     </w:p>
     <w:p>
@@ -4574,7 +5509,7 @@
   <a:extraClrSchemeLst/>
   <a:extLst>
     <a:ext uri="{05A4C25C-085E-4340-85A3-A5531E510DB2}">
-      <thm15:themeFamily xmlns:thm15="http://schemas.microsoft.com/office/thememl/2012/main" xmlns="" name="Facet" id="{C0C680CD-088A-49FC-A102-D699147F32B2}" vid="{CFBC31BA-B70F-4F30-BCAA-4F3011E16C4D}"/>
+      <thm15:themeFamily xmlns="" xmlns:thm15="http://schemas.microsoft.com/office/thememl/2012/main" name="Facet" id="{C0C680CD-088A-49FC-A102-D699147F32B2}" vid="{CFBC31BA-B70F-4F30-BCAA-4F3011E16C4D}"/>
     </a:ext>
   </a:extLst>
 </a:theme>
@@ -4592,6 +5527,15 @@
 </file>
 
 <file path=customXml/item2.xml><?xml version="1.0" encoding="utf-8"?>
+<?mso-contentType ?>
+<FormTemplates xmlns="http://schemas.microsoft.com/sharepoint/v3/contenttype/forms">
+  <Display>DocumentLibraryForm</Display>
+  <Edit>AssetEditForm</Edit>
+  <New>DocumentLibraryForm</New>
+</FormTemplates>
+</file>
+
+<file path=customXml/item3.xml><?xml version="1.0" encoding="utf-8"?>
 <outs:outSpaceData xmlns:outs="http://schemas.microsoft.com/office/2009/outspace/metadata">
   <outs:relatedDates/>
   <outs:relatedDocuments/>
@@ -4599,15 +5543,6 @@
   <propertyMetadataList xmlns="http://schemas.microsoft.com/office/2009/outspace/metadata"/>
   <outs:corruptMetadataWasLost/>
 </outs:outSpaceData>
-</file>
-
-<file path=customXml/item3.xml><?xml version="1.0" encoding="utf-8"?>
-<?mso-contentType ?>
-<FormTemplates xmlns="http://schemas.microsoft.com/sharepoint/v3/contenttype/forms">
-  <Display>DocumentLibraryForm</Display>
-  <Edit>AssetEditForm</Edit>
-  <New>DocumentLibraryForm</New>
-</FormTemplates>
 </file>
 
 <file path=customXml/item4.xml><?xml version="1.0" encoding="utf-8"?>
@@ -4623,6 +5558,14 @@
 </file>
 
 <file path=customXml/itemProps2.xml><?xml version="1.0" encoding="utf-8"?>
+<ds:datastoreItem xmlns:ds="http://schemas.openxmlformats.org/officeDocument/2006/customXml" ds:itemID="{6D376100-FDC5-4C45-98CE-B91D732B4066}">
+  <ds:schemaRefs>
+    <ds:schemaRef ds:uri="http://schemas.microsoft.com/sharepoint/v3/contenttype/forms"/>
+  </ds:schemaRefs>
+</ds:datastoreItem>
+</file>
+
+<file path=customXml/itemProps3.xml><?xml version="1.0" encoding="utf-8"?>
 <ds:datastoreItem xmlns:ds="http://schemas.openxmlformats.org/officeDocument/2006/customXml" ds:itemID="{8AA9BBAF-2A1F-4D95-901E-4FFB9D2C6CBC}">
   <ds:schemaRefs>
     <ds:schemaRef ds:uri="http://schemas.microsoft.com/office/2009/outspace/metadata"/>
@@ -4630,16 +5573,8 @@
 </ds:datastoreItem>
 </file>
 
-<file path=customXml/itemProps3.xml><?xml version="1.0" encoding="utf-8"?>
-<ds:datastoreItem xmlns:ds="http://schemas.openxmlformats.org/officeDocument/2006/customXml" ds:itemID="{6D376100-FDC5-4C45-98CE-B91D732B4066}">
-  <ds:schemaRefs>
-    <ds:schemaRef ds:uri="http://schemas.microsoft.com/sharepoint/v3/contenttype/forms"/>
-  </ds:schemaRefs>
-</ds:datastoreItem>
-</file>
-
 <file path=customXml/itemProps4.xml><?xml version="1.0" encoding="utf-8"?>
-<ds:datastoreItem xmlns:ds="http://schemas.openxmlformats.org/officeDocument/2006/customXml" ds:itemID="{48F376F4-23D3-4F08-A504-B7203D98EBE1}">
+<ds:datastoreItem xmlns:ds="http://schemas.openxmlformats.org/officeDocument/2006/customXml" ds:itemID="{8E0B788C-ED28-400A-95DE-56344C20A4D7}">
   <ds:schemaRefs>
     <ds:schemaRef ds:uri="http://schemas.openxmlformats.org/officeDocument/2006/bibliography"/>
   </ds:schemaRefs>

</xml_diff>